<commit_message>
update report  add interview summry #117
</commit_message>
<xml_diff>
--- a/report1/レポート１.docx
+++ b/report1/レポート１.docx
@@ -133,6 +133,12 @@
         </w:rPr>
         <w:t>システム概要</w:t>
       </w:r>
+      <w:r>
+        <w:rPr>
+          <w:rFonts w:hint="eastAsia"/>
+        </w:rPr>
+        <w:t>（新井）</w:t>
+      </w:r>
     </w:p>
     <w:p>
       <w:pPr>
@@ -321,6 +327,12 @@
           <w:rFonts w:hint="eastAsia"/>
         </w:rPr>
         <w:t>プロトタイプの説明</w:t>
+      </w:r>
+      <w:r>
+        <w:rPr>
+          <w:rFonts w:hint="eastAsia"/>
+        </w:rPr>
+        <w:t>（高畑）</w:t>
       </w:r>
     </w:p>
     <w:p>
@@ -893,6 +905,12 @@
           <w:rFonts w:hint="eastAsia"/>
         </w:rPr>
         <w:t>顧客インタビューとその解析</w:t>
+      </w:r>
+      <w:r>
+        <w:rPr>
+          <w:rFonts w:hint="eastAsia"/>
+        </w:rPr>
+        <w:t>（上原）</w:t>
       </w:r>
     </w:p>
     <w:p>
@@ -2484,6 +2502,12 @@
         <w:lastRenderedPageBreak/>
         <w:t>結論</w:t>
       </w:r>
+      <w:r>
+        <w:rPr>
+          <w:rFonts w:hint="eastAsia"/>
+        </w:rPr>
+        <w:t>（上原）</w:t>
+      </w:r>
     </w:p>
     <w:p>
       <w:pPr>
@@ -2820,6 +2844,192 @@
     <w:p>
       <w:pPr>
         <w:pStyle w:val="1"/>
+      </w:pPr>
+      <w:r>
+        <w:rPr>
+          <w:rFonts w:hint="eastAsia"/>
+        </w:rPr>
+        <w:t>インタビュー質問内容と結果のまとめ（後藤）</w:t>
+      </w:r>
+    </w:p>
+    <w:p>
+      <w:pPr>
+        <w:ind w:firstLine="210"/>
+      </w:pPr>
+      <w:r>
+        <w:rPr>
+          <w:rFonts w:hint="eastAsia"/>
+        </w:rPr>
+        <w:t>インタビューで行った質問とその結果についてまとめた物を表３,表4に示す.</w:t>
+      </w:r>
+    </w:p>
+    <w:p>
+      <w:pPr>
+        <w:ind w:firstLine="206"/>
+        <w:jc w:val="center"/>
+        <w:rPr>
+          <w:rFonts w:hint="eastAsia"/>
+          <w:b/>
+        </w:rPr>
+      </w:pPr>
+      <w:r>
+        <w:rPr>
+          <w:rFonts w:hint="eastAsia"/>
+          <w:b/>
+        </w:rPr>
+        <w:t>表３　ブックマークに関する質問と結果</w:t>
+      </w:r>
+    </w:p>
+    <w:p>
+      <w:pPr>
+        <w:ind w:firstLine="210"/>
+        <w:jc w:val="center"/>
+      </w:pPr>
+      <w:r>
+        <w:rPr>
+          <w:rFonts w:hint="eastAsia"/>
+        </w:rPr>
+        <w:drawing>
+          <wp:inline distT="0" distB="0" distL="0" distR="0">
+            <wp:extent cx="3875196" cy="3298785"/>
+            <wp:effectExtent l="0" t="0" r="0" b="0"/>
+            <wp:docPr id="8" name="図 8"/>
+            <wp:cNvGraphicFramePr>
+              <a:graphicFrameLocks xmlns:a="http://schemas.openxmlformats.org/drawingml/2006/main" noChangeAspect="1"/>
+            </wp:cNvGraphicFramePr>
+            <a:graphic xmlns:a="http://schemas.openxmlformats.org/drawingml/2006/main">
+              <a:graphicData uri="http://schemas.openxmlformats.org/drawingml/2006/picture">
+                <pic:pic xmlns:pic="http://schemas.openxmlformats.org/drawingml/2006/picture">
+                  <pic:nvPicPr>
+                    <pic:cNvPr id="0" name="Picture 1"/>
+                    <pic:cNvPicPr>
+                      <a:picLocks noChangeAspect="1" noChangeArrowheads="1"/>
+                    </pic:cNvPicPr>
+                  </pic:nvPicPr>
+                  <pic:blipFill>
+                    <a:blip r:embed="rId14" cstate="print">
+                      <a:extLst>
+                        <a:ext uri="{28A0092B-C50C-407E-A947-70E740481C1C}">
+                          <a14:useLocalDpi xmlns:a14="http://schemas.microsoft.com/office/drawing/2010/main" val="0"/>
+                        </a:ext>
+                      </a:extLst>
+                    </a:blip>
+                    <a:srcRect/>
+                    <a:stretch>
+                      <a:fillRect/>
+                    </a:stretch>
+                  </pic:blipFill>
+                  <pic:spPr bwMode="auto">
+                    <a:xfrm>
+                      <a:off x="0" y="0"/>
+                      <a:ext cx="3879107" cy="3302115"/>
+                    </a:xfrm>
+                    <a:prstGeom prst="rect">
+                      <a:avLst/>
+                    </a:prstGeom>
+                    <a:noFill/>
+                    <a:ln>
+                      <a:noFill/>
+                    </a:ln>
+                  </pic:spPr>
+                </pic:pic>
+              </a:graphicData>
+            </a:graphic>
+          </wp:inline>
+        </w:drawing>
+      </w:r>
+    </w:p>
+    <w:p>
+      <w:pPr>
+        <w:ind w:firstLine="210"/>
+        <w:jc w:val="center"/>
+        <w:rPr>
+          <w:rFonts w:hint="eastAsia"/>
+        </w:rPr>
+      </w:pPr>
+    </w:p>
+    <w:p>
+      <w:pPr>
+        <w:ind w:firstLine="206"/>
+        <w:jc w:val="center"/>
+        <w:rPr>
+          <w:rFonts w:hint="eastAsia"/>
+          <w:b/>
+        </w:rPr>
+      </w:pPr>
+      <w:r>
+        <w:rPr>
+          <w:rFonts w:hint="eastAsia"/>
+          <w:b/>
+        </w:rPr>
+        <w:t>表４　サービスに関する質問と結果</w:t>
+      </w:r>
+    </w:p>
+    <w:p>
+      <w:pPr>
+        <w:ind w:firstLine="210"/>
+        <w:jc w:val="center"/>
+        <w:rPr>
+          <w:rFonts w:hint="eastAsia"/>
+        </w:rPr>
+      </w:pPr>
+      <w:r>
+        <w:rPr>
+          <w:rFonts w:hint="eastAsia"/>
+        </w:rPr>
+        <w:drawing>
+          <wp:inline distT="0" distB="0" distL="0" distR="0">
+            <wp:extent cx="5643419" cy="3738623"/>
+            <wp:effectExtent l="0" t="0" r="0" b="0"/>
+            <wp:docPr id="9" name="図 9"/>
+            <wp:cNvGraphicFramePr>
+              <a:graphicFrameLocks xmlns:a="http://schemas.openxmlformats.org/drawingml/2006/main" noChangeAspect="1"/>
+            </wp:cNvGraphicFramePr>
+            <a:graphic xmlns:a="http://schemas.openxmlformats.org/drawingml/2006/main">
+              <a:graphicData uri="http://schemas.openxmlformats.org/drawingml/2006/picture">
+                <pic:pic xmlns:pic="http://schemas.openxmlformats.org/drawingml/2006/picture">
+                  <pic:nvPicPr>
+                    <pic:cNvPr id="0" name="Picture 2"/>
+                    <pic:cNvPicPr>
+                      <a:picLocks noChangeAspect="1" noChangeArrowheads="1"/>
+                    </pic:cNvPicPr>
+                  </pic:nvPicPr>
+                  <pic:blipFill>
+                    <a:blip r:embed="rId15" cstate="print">
+                      <a:extLst>
+                        <a:ext uri="{28A0092B-C50C-407E-A947-70E740481C1C}">
+                          <a14:useLocalDpi xmlns:a14="http://schemas.microsoft.com/office/drawing/2010/main" val="0"/>
+                        </a:ext>
+                      </a:extLst>
+                    </a:blip>
+                    <a:srcRect/>
+                    <a:stretch>
+                      <a:fillRect/>
+                    </a:stretch>
+                  </pic:blipFill>
+                  <pic:spPr bwMode="auto">
+                    <a:xfrm>
+                      <a:off x="0" y="0"/>
+                      <a:ext cx="5646665" cy="3740773"/>
+                    </a:xfrm>
+                    <a:prstGeom prst="rect">
+                      <a:avLst/>
+                    </a:prstGeom>
+                    <a:noFill/>
+                    <a:ln>
+                      <a:noFill/>
+                    </a:ln>
+                  </pic:spPr>
+                </pic:pic>
+              </a:graphicData>
+            </a:graphic>
+          </wp:inline>
+        </w:drawing>
+      </w:r>
+    </w:p>
+    <w:p>
+      <w:pPr>
+        <w:pStyle w:val="1"/>
         <w:ind w:firstLine="275"/>
       </w:pPr>
       <w:r>
@@ -2828,10 +3038,19 @@
         </w:rPr>
         <w:t>次のプロトタイプ</w:t>
       </w:r>
+      <w:r>
+        <w:rPr>
+          <w:rFonts w:hint="eastAsia"/>
+        </w:rPr>
+        <w:t>（後藤）</w:t>
+      </w:r>
     </w:p>
     <w:p>
       <w:pPr>
         <w:ind w:firstLine="210"/>
+        <w:rPr>
+          <w:rFonts w:hint="eastAsia"/>
+        </w:rPr>
       </w:pPr>
       <w:r>
         <w:rPr>
@@ -2897,12 +3116,19 @@
     <w:p>
       <w:pPr>
         <w:pStyle w:val="2"/>
-        <w:numPr>
-          <w:ilvl w:val="1"/>
-          <w:numId w:val="16"/>
-        </w:numPr>
-        <w:ind w:firstLineChars="0"/>
-      </w:pPr>
+        <w:ind w:left="245" w:firstLineChars="0" w:firstLine="0"/>
+      </w:pPr>
+      <w:r>
+        <w:rPr>
+          <w:rFonts w:hint="eastAsia"/>
+        </w:rPr>
+        <w:t xml:space="preserve">6.1. </w:t>
+      </w:r>
+      <w:r>
+        <w:t xml:space="preserve">    </w:t>
+      </w:r>
+      <w:bookmarkStart w:id="0" w:name="_GoBack"/>
+      <w:bookmarkEnd w:id="0"/>
       <w:r>
         <w:rPr>
           <w:rFonts w:hint="eastAsia"/>
@@ -3131,7 +3357,7 @@
                     <pic:cNvPicPr preferRelativeResize="0"/>
                   </pic:nvPicPr>
                   <pic:blipFill>
-                    <a:blip r:embed="rId14" cstate="print">
+                    <a:blip r:embed="rId16" cstate="print">
                       <a:extLst>
                         <a:ext uri="{28A0092B-C50C-407E-A947-70E740481C1C}">
                           <a14:useLocalDpi xmlns:a14="http://schemas.microsoft.com/office/drawing/2010/main" val="0"/>
@@ -3571,8 +3797,6 @@
       <w:pPr>
         <w:ind w:firstLine="210"/>
       </w:pPr>
-      <w:bookmarkStart w:id="0" w:name="_GoBack"/>
-      <w:bookmarkEnd w:id="0"/>
     </w:p>
     <w:p>
       <w:pPr>
@@ -3801,12 +4025,12 @@
       </w:r>
     </w:p>
     <w:sectPr>
-      <w:headerReference w:type="even" r:id="rId15"/>
-      <w:headerReference w:type="default" r:id="rId16"/>
-      <w:footerReference w:type="even" r:id="rId17"/>
-      <w:footerReference w:type="default" r:id="rId18"/>
-      <w:headerReference w:type="first" r:id="rId19"/>
-      <w:footerReference w:type="first" r:id="rId20"/>
+      <w:headerReference w:type="even" r:id="rId17"/>
+      <w:headerReference w:type="default" r:id="rId18"/>
+      <w:footerReference w:type="even" r:id="rId19"/>
+      <w:footerReference w:type="default" r:id="rId20"/>
+      <w:headerReference w:type="first" r:id="rId21"/>
+      <w:footerReference w:type="first" r:id="rId22"/>
       <w:pgSz w:w="11909" w:h="16834"/>
       <w:pgMar w:top="1440" w:right="1440" w:bottom="1440" w:left="1440" w:header="720" w:footer="720" w:gutter="0"/>
       <w:pgNumType w:start="1"/>
@@ -3884,7 +4108,7 @@
             <w:noProof/>
             <w:lang w:val="ja-JP"/>
           </w:rPr>
-          <w:t>7</w:t>
+          <w:t>8</w:t>
         </w:r>
         <w:r>
           <w:fldChar w:fldCharType="end"/>
@@ -7051,7 +7275,7 @@
 </file>
 
 <file path=customXml/itemProps1.xml><?xml version="1.0" encoding="utf-8"?>
-<ds:datastoreItem xmlns:ds="http://schemas.openxmlformats.org/officeDocument/2006/customXml" ds:itemID="{92AC95A8-1BB6-4311-8350-B0512FF36754}">
+<ds:datastoreItem xmlns:ds="http://schemas.openxmlformats.org/officeDocument/2006/customXml" ds:itemID="{A5DA2EFC-8518-4FE8-8B2F-241C520521AF}">
   <ds:schemaRefs>
     <ds:schemaRef ds:uri="http://schemas.openxmlformats.org/officeDocument/2006/bibliography"/>
   </ds:schemaRefs>

</xml_diff>

<commit_message>
update system architecture　figure #117
</commit_message>
<xml_diff>
--- a/report1/レポート１.docx
+++ b/report1/レポート１.docx
@@ -2868,7 +2868,6 @@
         <w:ind w:firstLine="206"/>
         <w:jc w:val="center"/>
         <w:rPr>
-          <w:rFonts w:hint="eastAsia"/>
           <w:b/>
         </w:rPr>
       </w:pPr>
@@ -2888,6 +2887,7 @@
       <w:r>
         <w:rPr>
           <w:rFonts w:hint="eastAsia"/>
+          <w:noProof/>
         </w:rPr>
         <w:drawing>
           <wp:inline distT="0" distB="0" distL="0" distR="0">
@@ -2943,9 +2943,6 @@
       <w:pPr>
         <w:ind w:firstLine="210"/>
         <w:jc w:val="center"/>
-        <w:rPr>
-          <w:rFonts w:hint="eastAsia"/>
-        </w:rPr>
       </w:pPr>
     </w:p>
     <w:p>
@@ -2953,7 +2950,6 @@
         <w:ind w:firstLine="206"/>
         <w:jc w:val="center"/>
         <w:rPr>
-          <w:rFonts w:hint="eastAsia"/>
           <w:b/>
         </w:rPr>
       </w:pPr>
@@ -2969,13 +2965,11 @@
       <w:pPr>
         <w:ind w:firstLine="210"/>
         <w:jc w:val="center"/>
-        <w:rPr>
-          <w:rFonts w:hint="eastAsia"/>
-        </w:rPr>
-      </w:pPr>
-      <w:r>
-        <w:rPr>
-          <w:rFonts w:hint="eastAsia"/>
+      </w:pPr>
+      <w:r>
+        <w:rPr>
+          <w:rFonts w:hint="eastAsia"/>
+          <w:noProof/>
         </w:rPr>
         <w:drawing>
           <wp:inline distT="0" distB="0" distL="0" distR="0">
@@ -3048,9 +3042,6 @@
     <w:p>
       <w:pPr>
         <w:ind w:firstLine="210"/>
-        <w:rPr>
-          <w:rFonts w:hint="eastAsia"/>
-        </w:rPr>
       </w:pPr>
       <w:r>
         <w:rPr>
@@ -3127,8 +3118,6 @@
       <w:r>
         <w:t xml:space="preserve">    </w:t>
       </w:r>
-      <w:bookmarkStart w:id="0" w:name="_GoBack"/>
-      <w:bookmarkEnd w:id="0"/>
       <w:r>
         <w:rPr>
           <w:rFonts w:hint="eastAsia"/>
@@ -3338,66 +3327,35 @@
         <w:ind w:firstLine="210"/>
         <w:jc w:val="center"/>
       </w:pPr>
-      <w:r>
-        <w:rPr>
-          <w:noProof/>
-        </w:rPr>
+      <w:bookmarkStart w:id="0" w:name="_GoBack"/>
+      <w:r>
         <w:lastRenderedPageBreak/>
-        <w:drawing>
-          <wp:inline distT="0" distB="0" distL="0" distR="0">
-            <wp:extent cx="4862513" cy="2753346"/>
-            <wp:effectExtent l="76200" t="76200" r="128905" b="142875"/>
-            <wp:docPr id="5" name="image11.png"/>
-            <wp:cNvGraphicFramePr/>
-            <a:graphic xmlns:a="http://schemas.openxmlformats.org/drawingml/2006/main">
-              <a:graphicData uri="http://schemas.openxmlformats.org/drawingml/2006/picture">
-                <pic:pic xmlns:pic="http://schemas.openxmlformats.org/drawingml/2006/picture">
-                  <pic:nvPicPr>
-                    <pic:cNvPr id="0" name="image11.png"/>
-                    <pic:cNvPicPr preferRelativeResize="0"/>
-                  </pic:nvPicPr>
-                  <pic:blipFill>
-                    <a:blip r:embed="rId16" cstate="print">
-                      <a:extLst>
-                        <a:ext uri="{28A0092B-C50C-407E-A947-70E740481C1C}">
-                          <a14:useLocalDpi xmlns:a14="http://schemas.microsoft.com/office/drawing/2010/main" val="0"/>
-                        </a:ext>
-                      </a:extLst>
-                    </a:blip>
-                    <a:srcRect/>
-                    <a:stretch>
-                      <a:fillRect/>
-                    </a:stretch>
-                  </pic:blipFill>
-                  <pic:spPr>
-                    <a:xfrm>
-                      <a:off x="0" y="0"/>
-                      <a:ext cx="4862513" cy="2753346"/>
-                    </a:xfrm>
-                    <a:prstGeom prst="rect">
-                      <a:avLst/>
-                    </a:prstGeom>
-                    <a:ln w="38100" cap="sq">
-                      <a:solidFill>
-                        <a:srgbClr val="000000"/>
-                      </a:solidFill>
-                      <a:prstDash val="solid"/>
-                      <a:miter lim="800000"/>
-                    </a:ln>
-                    <a:effectLst>
-                      <a:outerShdw blurRad="50800" dist="38100" dir="2700000" algn="tl" rotWithShape="0">
-                        <a:srgbClr val="000000">
-                          <a:alpha val="43000"/>
-                        </a:srgbClr>
-                      </a:outerShdw>
-                    </a:effectLst>
-                  </pic:spPr>
-                </pic:pic>
-              </a:graphicData>
-            </a:graphic>
-          </wp:inline>
-        </w:drawing>
-      </w:r>
+        <w:pict>
+          <v:shapetype id="_x0000_t75" coordsize="21600,21600" o:spt="75" o:preferrelative="t" path="m@4@5l@4@11@9@11@9@5xe" filled="f" stroked="f">
+            <v:stroke joinstyle="miter"/>
+            <v:formulas>
+              <v:f eqn="if lineDrawn pixelLineWidth 0"/>
+              <v:f eqn="sum @0 1 0"/>
+              <v:f eqn="sum 0 0 @1"/>
+              <v:f eqn="prod @2 1 2"/>
+              <v:f eqn="prod @3 21600 pixelWidth"/>
+              <v:f eqn="prod @3 21600 pixelHeight"/>
+              <v:f eqn="sum @0 0 1"/>
+              <v:f eqn="prod @6 1 2"/>
+              <v:f eqn="prod @7 21600 pixelWidth"/>
+              <v:f eqn="sum @8 21600 0"/>
+              <v:f eqn="prod @7 21600 pixelHeight"/>
+              <v:f eqn="sum @10 21600 0"/>
+            </v:formulas>
+            <v:path o:extrusionok="f" gradientshapeok="t" o:connecttype="rect"/>
+            <o:lock v:ext="edit" aspectratio="t"/>
+          </v:shapetype>
+          <v:shape id="_x0000_i1031" type="#_x0000_t75" style="width:450.7pt;height:254.75pt">
+            <v:imagedata r:id="rId16" o:title="しすてむ構成図"/>
+          </v:shape>
+        </w:pict>
+      </w:r>
+      <w:bookmarkEnd w:id="0"/>
     </w:p>
     <w:p>
       <w:pPr>
@@ -4021,6 +3979,7 @@
         <w:ind w:leftChars="0" w:firstLineChars="0"/>
       </w:pPr>
       <w:r>
+        <w:lastRenderedPageBreak/>
         <w:t>Flask 0.11</w:t>
       </w:r>
     </w:p>
@@ -4108,7 +4067,7 @@
             <w:noProof/>
             <w:lang w:val="ja-JP"/>
           </w:rPr>
-          <w:t>8</w:t>
+          <w:t>9</w:t>
         </w:r>
         <w:r>
           <w:fldChar w:fldCharType="end"/>
@@ -7275,7 +7234,7 @@
 </file>
 
 <file path=customXml/itemProps1.xml><?xml version="1.0" encoding="utf-8"?>
-<ds:datastoreItem xmlns:ds="http://schemas.openxmlformats.org/officeDocument/2006/customXml" ds:itemID="{A5DA2EFC-8518-4FE8-8B2F-241C520521AF}">
+<ds:datastoreItem xmlns:ds="http://schemas.openxmlformats.org/officeDocument/2006/customXml" ds:itemID="{7E0B6600-CF6B-4DB2-8082-52F933C7EF5B}">
   <ds:schemaRefs>
     <ds:schemaRef ds:uri="http://schemas.openxmlformats.org/officeDocument/2006/bibliography"/>
   </ds:schemaRefs>

</xml_diff>